<commit_message>
Added LFP batch analysis
</commit_message>
<xml_diff>
--- a/drgMaster_guide.docx
+++ b/drgMaster_guide.docx
@@ -127,8 +127,6 @@
       <w:r>
         <w:t>. Calculates PAC according to Tort. The amplitude frequency band is set by “Amplitude frq. (Hz)” and the phase reference frequency band is set by “Phase reference freq (Hz)”. The PAC is calculated in the window set by “Start/end time (s)”.</w:t>
       </w:r>
-      <w:bookmarkStart w:id="0" w:name="_GoBack"/>
-      <w:bookmarkEnd w:id="0"/>
     </w:p>
     <w:p/>
     <w:p>
@@ -283,6 +281,51 @@
           </wp:inline>
         </w:drawing>
       </w:r>
+    </w:p>
+    <w:p/>
+    <w:p>
+      <w:pPr>
+        <w:pStyle w:val="p1"/>
+        <w:rPr>
+          <w:rFonts w:asciiTheme="minorHAnsi" w:hAnsiTheme="minorHAnsi" w:cs="Times New Roman"/>
+          <w:b/>
+          <w:sz w:val="24"/>
+          <w:szCs w:val="24"/>
+        </w:rPr>
+      </w:pPr>
+      <w:r>
+        <w:rPr>
+          <w:rFonts w:asciiTheme="minorHAnsi" w:hAnsiTheme="minorHAnsi" w:cs="Times New Roman"/>
+          <w:b/>
+          <w:sz w:val="24"/>
+          <w:szCs w:val="24"/>
+        </w:rPr>
+        <w:t>drgRunBatchLFP</w:t>
+      </w:r>
+    </w:p>
+    <w:p>
+      <w:pPr>
+        <w:pStyle w:val="p1"/>
+        <w:rPr>
+          <w:rFonts w:asciiTheme="minorHAnsi" w:hAnsiTheme="minorHAnsi" w:cs="Times New Roman"/>
+          <w:b/>
+          <w:sz w:val="24"/>
+          <w:szCs w:val="24"/>
+        </w:rPr>
+      </w:pPr>
+    </w:p>
+    <w:p>
+      <w:r>
+        <w:t xml:space="preserve">This code performs power and PAC analysis for a batch of files. It requires a drgbChoices file that specifies the path and file names for each file, which experimental group they belong to, the time windows, and events that will be used. We include an example file </w:t>
+      </w:r>
+      <w:r>
+        <w:t>drgbChoicesLFPexample</w:t>
+      </w:r>
+      <w:r>
+        <w:t>.m. The program takes several hours, days for analysis of several files. The code saves a .mat output file. The data can be displayed with drgDisplay code.</w:t>
+      </w:r>
+      <w:bookmarkStart w:id="0" w:name="_GoBack"/>
+      <w:bookmarkEnd w:id="0"/>
     </w:p>
     <w:sectPr>
       <w:pgSz w:w="12240" w:h="15840"/>
@@ -722,6 +765,16 @@
     <w:semiHidden/>
     <w:unhideWhenUsed/>
   </w:style>
+  <w:style w:type="paragraph" w:customStyle="1" w:styleId="p1">
+    <w:name w:val="p1"/>
+    <w:basedOn w:val="Normal"/>
+    <w:rsid w:val="00AA2FE5"/>
+    <w:rPr>
+      <w:rFonts w:ascii="Courier" w:hAnsi="Courier"/>
+      <w:sz w:val="15"/>
+      <w:szCs w:val="15"/>
+    </w:rPr>
+  </w:style>
 </w:styles>
 </file>
 

</xml_diff>